<commit_message>
Updated text to The Micropoint Systems Ltd
</commit_message>
<xml_diff>
--- a/Service Level Agreement Sample.docx
+++ b/Service Level Agreement Sample.docx
@@ -5,74 +5,97 @@
     <w:p/>
     <w:p>
       <w:r>
-        <w:t>Service Level Agreement (SLA) between [Service Provider Name] and [Customer Name]</w:t>
+        <w:t xml:space="preserve">Service Level Agreement (SLA) between </w:t>
+      </w:r>
+      <w:r>
+        <w:rPr>
+          <w:b/>
+        </w:rPr>
+        <w:t xml:space="preserve">The </w:t>
+      </w:r>
+      <w:proofErr w:type="spellStart"/>
+      <w:r>
+        <w:rPr>
+          <w:b/>
+        </w:rPr>
+        <w:t>Micropoint</w:t>
+      </w:r>
+      <w:proofErr w:type="spellEnd"/>
+      <w:r>
+        <w:rPr>
+          <w:b/>
+        </w:rPr>
+        <w:t xml:space="preserve"> Systems Ltd</w:t>
+      </w:r>
+      <w:r>
+        <w:t xml:space="preserve"> and [Customer Name]</w:t>
       </w:r>
     </w:p>
     <w:p/>
     <w:p>
       <w:r>
         <w:t>1. Introduction</w:t>
-      </w:r>
-    </w:p>
-    <w:p/>
-    <w:p>
-      <w:r>
-        <w:t>This Service Level Agreement ("SLA") is entered into by and between [Service Provider Name], hereinafter referred to as the "Service Provider," and [Customer Name], hereinafter referred to as the "Customer," collectively referred to as the "Parties."</w:t>
-      </w:r>
-    </w:p>
-    <w:p/>
-    <w:p>
-      <w:r>
-        <w:t>2. Scope of Services</w:t>
-      </w:r>
-    </w:p>
-    <w:p/>
-    <w:p>
-      <w:r>
-        <w:t>The Service Provider agrees to provide the following services to the Customer:</w:t>
-      </w:r>
-    </w:p>
-    <w:p/>
-    <w:p>
-      <w:r>
-        <w:t>- [Detailed description of the services provided]</w:t>
-      </w:r>
-    </w:p>
-    <w:p/>
-    <w:p>
-      <w:r>
-        <w:t>3. Service Levels and Metrics</w:t>
-      </w:r>
-    </w:p>
-    <w:p/>
-    <w:p>
-      <w:r>
-        <w:t>3.1 Tier 1: Standard Service Level</w:t>
-      </w:r>
-    </w:p>
-    <w:p/>
-    <w:p>
-      <w:r>
-        <w:t>- Availability: The service will be available 99.9% of the time during the agreed-upon service hours.</w:t>
-      </w:r>
-    </w:p>
-    <w:p>
-      <w:r>
-        <w:t>- Response Time: The Service Provider will respond to support requests within [specified time], measured from the time of request submission.</w:t>
-      </w:r>
-    </w:p>
-    <w:p>
-      <w:r>
-        <w:t>- Resolution Time: Issues will be resolved within [specified time] from the time they are reported.</w:t>
-      </w:r>
-    </w:p>
-    <w:p/>
-    <w:p>
-      <w:r>
-        <w:t>3.2 Tier 2: Enhanced Service Level</w:t>
       </w:r>
       <w:bookmarkStart w:id="0" w:name="_GoBack"/>
       <w:bookmarkEnd w:id="0"/>
+    </w:p>
+    <w:p/>
+    <w:p>
+      <w:r>
+        <w:t>This Service Level Agreement ("SLA") is entered into by and between [Service Provider Name], hereinafter referred to as the "Service Provider," and [Customer Name], hereinafter referred to as the "Customer," collectively referred to as the "Parties."</w:t>
+      </w:r>
+    </w:p>
+    <w:p/>
+    <w:p>
+      <w:r>
+        <w:t>2. Scope of Services</w:t>
+      </w:r>
+    </w:p>
+    <w:p/>
+    <w:p>
+      <w:r>
+        <w:t>The Service Provider agrees to provide the following services to the Customer:</w:t>
+      </w:r>
+    </w:p>
+    <w:p/>
+    <w:p>
+      <w:r>
+        <w:t>- [Detailed description of the services provided]</w:t>
+      </w:r>
+    </w:p>
+    <w:p/>
+    <w:p>
+      <w:r>
+        <w:t>3. Service Levels and Metrics</w:t>
+      </w:r>
+    </w:p>
+    <w:p/>
+    <w:p>
+      <w:r>
+        <w:t>3.1 Tier 1: Standard Service Level</w:t>
+      </w:r>
+    </w:p>
+    <w:p/>
+    <w:p>
+      <w:r>
+        <w:t>- Availability: The service will be available 99.9% of the time during the agreed-upon service hours.</w:t>
+      </w:r>
+    </w:p>
+    <w:p>
+      <w:r>
+        <w:t>- Response Time: The Service Provider will respond to support requests within [specified time], measured from the time of request submission.</w:t>
+      </w:r>
+    </w:p>
+    <w:p>
+      <w:r>
+        <w:t>- Resolution Time: Issues will be resolved within [specified time] from the time they are reported.</w:t>
+      </w:r>
+    </w:p>
+    <w:p/>
+    <w:p>
+      <w:r>
+        <w:t>3.2 Tier 2: Enhanced Service Level</w:t>
+      </w:r>
     </w:p>
     <w:p/>
     <w:p>
@@ -379,7 +402,7 @@
           <w:rPr>
             <w:noProof/>
           </w:rPr>
-          <w:t>2</w:t>
+          <w:t>4</w:t>
         </w:r>
         <w:r>
           <w:rPr>

</xml_diff>

<commit_message>
Updated the customer name
</commit_message>
<xml_diff>
--- a/Service Level Agreement Sample.docx
+++ b/Service Level Agreement Sample.docx
@@ -28,13 +28,15 @@
         <w:t xml:space="preserve"> Systems Ltd</w:t>
       </w:r>
       <w:r>
-        <w:t xml:space="preserve"> and [Customer Name]</w:t>
-      </w:r>
-    </w:p>
-    <w:p/>
-    <w:p>
-      <w:r>
-        <w:t>1. Introduction</w:t>
+        <w:t xml:space="preserve"> and </w:t>
+      </w:r>
+      <w:proofErr w:type="spellStart"/>
+      <w:r>
+        <w:t>Wanandege</w:t>
+      </w:r>
+      <w:proofErr w:type="spellEnd"/>
+      <w:r>
+        <w:t xml:space="preserve"> National Housing Sacco</w:t>
       </w:r>
       <w:bookmarkStart w:id="0" w:name="_GoBack"/>
       <w:bookmarkEnd w:id="0"/>
@@ -42,6 +44,12 @@
     <w:p/>
     <w:p>
       <w:r>
+        <w:t>1. Introduction</w:t>
+      </w:r>
+    </w:p>
+    <w:p/>
+    <w:p>
+      <w:r>
         <w:t>This Service Level Agreement ("SLA") is entered into by and between [Service Provider Name], hereinafter referred to as the "Service Provider," and [Customer Name], hereinafter referred to as the "Customer," collectively referred to as the "Parties."</w:t>
       </w:r>
     </w:p>
@@ -110,6 +118,7 @@
     </w:p>
     <w:p>
       <w:r>
+        <w:lastRenderedPageBreak/>
         <w:t>- Resolution Time: Issues will be resolved within [specified time] from the time they are reported.</w:t>
       </w:r>
     </w:p>
@@ -206,12 +215,12 @@
     <w:p/>
     <w:p>
       <w:r>
+        <w:lastRenderedPageBreak/>
         <w:t>- Regularly review and discuss service performance reports for each tier.</w:t>
       </w:r>
     </w:p>
     <w:p>
       <w:r>
-        <w:lastRenderedPageBreak/>
         <w:t>- Hold periodic meetings to address concerns, improvements, and changes.</w:t>
       </w:r>
     </w:p>

</xml_diff>